<commit_message>
Dry 1,2 & Wet 1,2
</commit_message>
<xml_diff>
--- a/dry.docx
+++ b/dry.docx
@@ -10,6 +10,7 @@
         <w:rPr>
           <w:u w:val="single"/>
           <w:rtl/>
+          <w:lang w:val="en-US"/>
         </w:rPr>
       </w:pPr>
       <w:bookmarkStart w:id="0" w:name="_gllhq3igg8oq" w:colFirst="0" w:colLast="0"/>
@@ -27,7 +28,34 @@
           <w:u w:val="single"/>
           <w:rtl/>
         </w:rPr>
-        <w:t>תרגיל בית 1</w:t>
+        <w:t>תרגיל בית</w:t>
+      </w:r>
+      <w:r>
+        <w:rPr>
+          <w:u w:val="single"/>
+          <w:lang w:val="en-US"/>
+        </w:rPr>
+        <w:t xml:space="preserve"> </w:t>
+      </w:r>
+      <w:r>
+        <w:rPr>
+          <w:rFonts w:hint="cs"/>
+          <w:b w:val="0"/>
+          <w:bCs/>
+          <w:u w:val="single"/>
+          <w:rtl/>
+          <w:lang w:val="en-US"/>
+        </w:rPr>
+        <w:t xml:space="preserve"> </w:t>
+      </w:r>
+      <w:r>
+        <w:rPr>
+          <w:rFonts w:hint="cs"/>
+          <w:u w:val="single"/>
+          <w:rtl/>
+          <w:lang w:val="en-US"/>
+        </w:rPr>
+        <w:t>2</w:t>
       </w:r>
     </w:p>
     <w:p>
@@ -153,78 +181,38 @@
           <w:rtl/>
           <w:lang w:eastAsia="en-IL"/>
         </w:rPr>
-        <w:t xml:space="preserve">החזון היה </w:t>
-      </w:r>
-      <w:r>
-        <w:rPr>
-          <w:rFonts w:hint="cs"/>
-          <w:sz w:val="36"/>
-          <w:szCs w:val="36"/>
-          <w:rtl/>
-          <w:lang w:eastAsia="en-IL"/>
-        </w:rPr>
-        <w:t>ליצור שפה ללימוד</w:t>
-      </w:r>
-      <w:r>
-        <w:rPr>
-          <w:rFonts w:hint="cs"/>
-          <w:sz w:val="36"/>
-          <w:szCs w:val="36"/>
-          <w:rtl/>
-          <w:lang w:eastAsia="en-IL"/>
-        </w:rPr>
-        <w:t xml:space="preserve"> תכנות לפי שיט</w:t>
-      </w:r>
-      <w:r>
-        <w:rPr>
-          <w:rFonts w:hint="cs"/>
-          <w:sz w:val="36"/>
-          <w:szCs w:val="36"/>
-          <w:rtl/>
-          <w:lang w:eastAsia="en-IL"/>
-        </w:rPr>
-        <w:t>ת ה</w:t>
-      </w:r>
-      <w:r>
-        <w:rPr>
-          <w:rFonts w:hint="cs"/>
-          <w:sz w:val="36"/>
-          <w:szCs w:val="36"/>
-          <w:rtl/>
-          <w:lang w:eastAsia="en-IL"/>
-        </w:rPr>
-        <w:t>'</w:t>
-      </w:r>
-      <w:r>
-        <w:rPr>
-          <w:rFonts w:hint="cs"/>
-          <w:sz w:val="36"/>
-          <w:szCs w:val="36"/>
-          <w:rtl/>
-          <w:lang w:eastAsia="en-IL"/>
-        </w:rPr>
-        <w:t>תכנות מובנה</w:t>
-      </w:r>
-      <w:r>
-        <w:rPr>
-          <w:rFonts w:hint="cs"/>
-          <w:sz w:val="36"/>
-          <w:szCs w:val="36"/>
-          <w:rtl/>
-          <w:lang w:eastAsia="en-IL"/>
-        </w:rPr>
-        <w:t>'</w:t>
-      </w:r>
-      <w:r>
-        <w:rPr>
-          <w:rFonts w:hint="cs"/>
-          <w:sz w:val="36"/>
-          <w:szCs w:val="36"/>
-          <w:rtl/>
-          <w:lang w:eastAsia="en-IL"/>
-        </w:rPr>
-        <w:t xml:space="preserve"> ולפיתוח קוד אמין ויעיל.</w:t>
-      </w:r>
+        <w:t xml:space="preserve">ממומש בקובץ </w:t>
+      </w:r>
+      <w:proofErr w:type="spellStart"/>
+      <w:r>
+        <w:rPr>
+          <w:sz w:val="36"/>
+          <w:szCs w:val="36"/>
+          <w:lang w:val="en-US" w:eastAsia="en-IL"/>
+        </w:rPr>
+        <w:t>factorial.sml</w:t>
+      </w:r>
+      <w:proofErr w:type="spellEnd"/>
+      <w:r>
+        <w:rPr>
+          <w:rFonts w:hint="cs"/>
+          <w:sz w:val="36"/>
+          <w:szCs w:val="36"/>
+          <w:rtl/>
+          <w:lang w:val="en-US" w:eastAsia="en-IL"/>
+        </w:rPr>
+        <w:t xml:space="preserve"> בשם </w:t>
+      </w:r>
+      <w:proofErr w:type="spellStart"/>
+      <w:r>
+        <w:rPr>
+          <w:sz w:val="36"/>
+          <w:szCs w:val="36"/>
+          <w:lang w:val="en-US" w:eastAsia="en-IL"/>
+        </w:rPr>
+        <w:t>nontailfac</w:t>
+      </w:r>
+      <w:proofErr w:type="spellEnd"/>
     </w:p>
     <w:p>
       <w:pPr>
@@ -246,9 +234,66 @@
           <w:sz w:val="36"/>
           <w:szCs w:val="36"/>
           <w:rtl/>
-          <w:lang w:eastAsia="en-IL"/>
-        </w:rPr>
-        <w:t>שפה מצומצמת ויעילה עם דגש על הרגלי פיתוח תוכנה בריאים כמו שימוש בתכנות מובנה ומבני נתונים.</w:t>
+          <w:lang w:val="en-US" w:eastAsia="en-IL"/>
+        </w:rPr>
+        <w:t xml:space="preserve">ממומש בקובץ </w:t>
+      </w:r>
+      <w:proofErr w:type="spellStart"/>
+      <w:r>
+        <w:rPr>
+          <w:sz w:val="36"/>
+          <w:szCs w:val="36"/>
+          <w:lang w:val="en-US" w:eastAsia="en-IL"/>
+        </w:rPr>
+        <w:t>factorial.sml</w:t>
+      </w:r>
+      <w:proofErr w:type="spellEnd"/>
+      <w:r>
+        <w:rPr>
+          <w:rFonts w:hint="cs"/>
+          <w:sz w:val="36"/>
+          <w:szCs w:val="36"/>
+          <w:rtl/>
+          <w:lang w:val="en-US" w:eastAsia="en-IL"/>
+        </w:rPr>
+        <w:t xml:space="preserve"> בשם </w:t>
+      </w:r>
+      <w:proofErr w:type="spellStart"/>
+      <w:r>
+        <w:rPr>
+          <w:sz w:val="36"/>
+          <w:szCs w:val="36"/>
+          <w:lang w:val="en-US" w:eastAsia="en-IL"/>
+        </w:rPr>
+        <w:t>tailfac</w:t>
+      </w:r>
+      <w:proofErr w:type="spellEnd"/>
+    </w:p>
+    <w:p>
+      <w:pPr>
+        <w:bidi/>
+        <w:rPr>
+          <w:b/>
+          <w:bCs/>
+          <w:sz w:val="36"/>
+          <w:szCs w:val="36"/>
+          <w:u w:val="single"/>
+          <w:rtl/>
+          <w:lang w:val="en-US" w:eastAsia="en-IL"/>
+        </w:rPr>
+      </w:pPr>
+      <w:r>
+        <w:rPr>
+          <w:rFonts w:hint="cs"/>
+          <w:b/>
+          <w:bCs/>
+          <w:sz w:val="36"/>
+          <w:szCs w:val="36"/>
+          <w:u w:val="single"/>
+          <w:rtl/>
+          <w:lang w:val="en-US" w:eastAsia="en-IL"/>
+        </w:rPr>
+        <w:t>שאלה 2</w:t>
       </w:r>
     </w:p>
     <w:p>
@@ -256,57 +301,719 @@
         <w:pStyle w:val="ListParagraph"/>
         <w:numPr>
           <w:ilvl w:val="0"/>
-          <w:numId w:val="2"/>
+          <w:numId w:val="3"/>
         </w:numPr>
         <w:bidi/>
         <w:rPr>
           <w:sz w:val="36"/>
           <w:szCs w:val="36"/>
-          <w:lang w:eastAsia="en-IL"/>
-        </w:rPr>
-      </w:pPr>
-      <w:r>
-        <w:rPr>
-          <w:rFonts w:hint="cs"/>
-          <w:sz w:val="36"/>
-          <w:szCs w:val="36"/>
-          <w:rtl/>
-          <w:lang w:eastAsia="en-IL"/>
-        </w:rPr>
-        <w:t>השפה יועדה לאקדמיה על מנת לעזור ללמד סטודנטים תכנות</w:t>
-      </w:r>
+          <w:lang w:val="en-US" w:eastAsia="en-IL"/>
+        </w:rPr>
+      </w:pPr>
+      <w:proofErr w:type="spellStart"/>
+      <w:r>
+        <w:rPr>
+          <w:rFonts w:hint="cs"/>
+          <w:sz w:val="36"/>
+          <w:szCs w:val="36"/>
+          <w:rtl/>
+          <w:lang w:val="en-US" w:eastAsia="en-IL"/>
+        </w:rPr>
+        <w:t>רקורסיית</w:t>
+      </w:r>
+      <w:proofErr w:type="spellEnd"/>
+      <w:r>
+        <w:rPr>
+          <w:rFonts w:hint="cs"/>
+          <w:sz w:val="36"/>
+          <w:szCs w:val="36"/>
+          <w:rtl/>
+          <w:lang w:val="en-US" w:eastAsia="en-IL"/>
+        </w:rPr>
+        <w:t xml:space="preserve"> זנב היא רקורסיה בה הפעולה האחרונה שמבצעת הפונקציה היא קריאה נוספת לאותה הפונקציה.</w:t>
+      </w:r>
+    </w:p>
+    <w:p>
+      <w:pPr>
+        <w:pStyle w:val="ListParagraph"/>
+        <w:bidi/>
+        <w:rPr>
+          <w:sz w:val="36"/>
+          <w:szCs w:val="36"/>
+          <w:rtl/>
+          <w:lang w:val="en-US" w:eastAsia="en-IL"/>
+        </w:rPr>
+      </w:pPr>
+      <w:r>
+        <w:rPr>
+          <w:rFonts w:hint="cs"/>
+          <w:sz w:val="36"/>
+          <w:szCs w:val="36"/>
+          <w:rtl/>
+          <w:lang w:val="en-US" w:eastAsia="en-IL"/>
+        </w:rPr>
+        <w:t>למשל :</w:t>
+      </w:r>
+    </w:p>
+    <w:p>
+      <w:pPr>
+        <w:pStyle w:val="ListParagraph"/>
+        <w:rPr>
+          <w:sz w:val="36"/>
+          <w:szCs w:val="36"/>
+          <w:lang w:val="en-US" w:eastAsia="en-IL"/>
+        </w:rPr>
+      </w:pPr>
+      <w:r>
+        <w:rPr>
+          <w:sz w:val="36"/>
+          <w:szCs w:val="36"/>
+          <w:lang w:val="en-US" w:eastAsia="en-IL"/>
+        </w:rPr>
+        <w:t xml:space="preserve">Void </w:t>
+      </w:r>
+      <w:proofErr w:type="spellStart"/>
+      <w:r>
+        <w:rPr>
+          <w:sz w:val="36"/>
+          <w:szCs w:val="36"/>
+          <w:lang w:val="en-US" w:eastAsia="en-IL"/>
+        </w:rPr>
+        <w:t>recursiveprint</w:t>
+      </w:r>
+      <w:proofErr w:type="spellEnd"/>
+      <w:r>
+        <w:rPr>
+          <w:sz w:val="36"/>
+          <w:szCs w:val="36"/>
+          <w:lang w:val="en-US" w:eastAsia="en-IL"/>
+        </w:rPr>
+        <w:t>(n)</w:t>
+      </w:r>
+    </w:p>
+    <w:p>
+      <w:pPr>
+        <w:pStyle w:val="ListParagraph"/>
+        <w:rPr>
+          <w:sz w:val="36"/>
+          <w:szCs w:val="36"/>
+          <w:lang w:val="en-US" w:eastAsia="en-IL"/>
+        </w:rPr>
+      </w:pPr>
+      <w:r>
+        <w:rPr>
+          <w:sz w:val="36"/>
+          <w:szCs w:val="36"/>
+          <w:lang w:val="en-US" w:eastAsia="en-IL"/>
+        </w:rPr>
+        <w:t>{</w:t>
+      </w:r>
+    </w:p>
+    <w:p>
+      <w:pPr>
+        <w:pStyle w:val="ListParagraph"/>
+        <w:rPr>
+          <w:sz w:val="36"/>
+          <w:szCs w:val="36"/>
+          <w:lang w:val="en-US" w:eastAsia="en-IL"/>
+        </w:rPr>
+      </w:pPr>
+      <w:r>
+        <w:rPr>
+          <w:sz w:val="36"/>
+          <w:szCs w:val="36"/>
+          <w:lang w:val="en-US" w:eastAsia="en-IL"/>
+        </w:rPr>
+        <w:tab/>
+        <w:t>If (n&gt;0)</w:t>
+      </w:r>
+    </w:p>
+    <w:p>
+      <w:pPr>
+        <w:pStyle w:val="ListParagraph"/>
+        <w:ind w:firstLine="720"/>
+        <w:rPr>
+          <w:sz w:val="36"/>
+          <w:szCs w:val="36"/>
+          <w:lang w:val="en-US" w:eastAsia="en-IL"/>
+        </w:rPr>
+      </w:pPr>
+      <w:r>
+        <w:rPr>
+          <w:sz w:val="36"/>
+          <w:szCs w:val="36"/>
+          <w:lang w:val="en-US" w:eastAsia="en-IL"/>
+        </w:rPr>
+        <w:t>{</w:t>
+      </w:r>
+    </w:p>
+    <w:p>
+      <w:pPr>
+        <w:pStyle w:val="ListParagraph"/>
+        <w:ind w:left="1440" w:firstLine="720"/>
+        <w:rPr>
+          <w:sz w:val="36"/>
+          <w:szCs w:val="36"/>
+          <w:lang w:val="en-US" w:eastAsia="en-IL"/>
+        </w:rPr>
+      </w:pPr>
+      <w:r>
+        <w:rPr>
+          <w:sz w:val="36"/>
+          <w:szCs w:val="36"/>
+          <w:lang w:val="en-US" w:eastAsia="en-IL"/>
+        </w:rPr>
+        <w:t>Print(n);</w:t>
+      </w:r>
+    </w:p>
+    <w:p>
+      <w:pPr>
+        <w:pStyle w:val="ListParagraph"/>
+        <w:ind w:left="1440" w:firstLine="720"/>
+        <w:rPr>
+          <w:sz w:val="36"/>
+          <w:szCs w:val="36"/>
+          <w:lang w:val="en-US" w:eastAsia="en-IL"/>
+        </w:rPr>
+      </w:pPr>
+      <w:proofErr w:type="spellStart"/>
+      <w:r>
+        <w:rPr>
+          <w:sz w:val="36"/>
+          <w:szCs w:val="36"/>
+          <w:lang w:val="en-US" w:eastAsia="en-IL"/>
+        </w:rPr>
+        <w:t>Recursiveprint</w:t>
+      </w:r>
+      <w:proofErr w:type="spellEnd"/>
+      <w:r>
+        <w:rPr>
+          <w:sz w:val="36"/>
+          <w:szCs w:val="36"/>
+          <w:lang w:val="en-US" w:eastAsia="en-IL"/>
+        </w:rPr>
+        <w:t>(n-1);</w:t>
+      </w:r>
+    </w:p>
+    <w:p>
+      <w:pPr>
+        <w:ind w:left="720" w:firstLine="720"/>
+        <w:rPr>
+          <w:sz w:val="36"/>
+          <w:szCs w:val="36"/>
+          <w:rtl/>
+          <w:lang w:val="en-US" w:eastAsia="en-IL"/>
+        </w:rPr>
+      </w:pPr>
+      <w:r>
+        <w:rPr>
+          <w:sz w:val="36"/>
+          <w:szCs w:val="36"/>
+          <w:lang w:val="en-US" w:eastAsia="en-IL"/>
+        </w:rPr>
+        <w:t>}</w:t>
+      </w:r>
+    </w:p>
+    <w:p>
+      <w:pPr>
+        <w:ind w:left="720"/>
+        <w:rPr>
+          <w:sz w:val="36"/>
+          <w:szCs w:val="36"/>
+          <w:rtl/>
+          <w:lang w:val="en-US" w:eastAsia="en-IL"/>
+        </w:rPr>
+      </w:pPr>
+      <w:r>
+        <w:rPr>
+          <w:sz w:val="36"/>
+          <w:szCs w:val="36"/>
+          <w:lang w:val="en-US" w:eastAsia="en-IL"/>
+        </w:rPr>
+        <w:t>}</w:t>
+      </w:r>
+      <w:r>
+        <w:rPr>
+          <w:sz w:val="36"/>
+          <w:szCs w:val="36"/>
+          <w:rtl/>
+          <w:lang w:val="en-US" w:eastAsia="en-IL"/>
+        </w:rPr>
+        <w:br/>
+      </w:r>
+      <w:r>
+        <w:rPr>
+          <w:rFonts w:hint="cs"/>
+          <w:sz w:val="36"/>
+          <w:szCs w:val="36"/>
+          <w:rtl/>
+          <w:lang w:val="en-US" w:eastAsia="en-IL"/>
+        </w:rPr>
+        <w:t xml:space="preserve">יש לשים לב שאם למשל השורה האחרונה היא </w:t>
+      </w:r>
+    </w:p>
+    <w:p>
+      <w:pPr>
+        <w:pStyle w:val="ListParagraph"/>
+        <w:rPr>
+          <w:rFonts w:hint="cs"/>
+          <w:sz w:val="36"/>
+          <w:szCs w:val="36"/>
+          <w:rtl/>
+          <w:lang w:val="en-US" w:eastAsia="en-IL"/>
+        </w:rPr>
+      </w:pPr>
+      <w:r>
+        <w:rPr>
+          <w:sz w:val="36"/>
+          <w:szCs w:val="36"/>
+          <w:lang w:val="en-US" w:eastAsia="en-IL"/>
+        </w:rPr>
+        <w:t xml:space="preserve">Return n * </w:t>
+      </w:r>
+      <w:proofErr w:type="spellStart"/>
+      <w:r>
+        <w:rPr>
+          <w:sz w:val="36"/>
+          <w:szCs w:val="36"/>
+          <w:lang w:val="en-US" w:eastAsia="en-IL"/>
+        </w:rPr>
+        <w:t>recfunc</w:t>
+      </w:r>
+      <w:proofErr w:type="spellEnd"/>
+      <w:r>
+        <w:rPr>
+          <w:sz w:val="36"/>
+          <w:szCs w:val="36"/>
+          <w:lang w:val="en-US" w:eastAsia="en-IL"/>
+        </w:rPr>
+        <w:t>(n-1);</w:t>
+      </w:r>
+    </w:p>
+    <w:p>
+      <w:pPr>
+        <w:pStyle w:val="ListParagraph"/>
+        <w:bidi/>
+        <w:rPr>
+          <w:sz w:val="36"/>
+          <w:szCs w:val="36"/>
+          <w:lang w:val="en-US" w:eastAsia="en-IL"/>
+        </w:rPr>
+      </w:pPr>
+      <w:r>
+        <w:rPr>
+          <w:rFonts w:hint="cs"/>
+          <w:sz w:val="36"/>
+          <w:szCs w:val="36"/>
+          <w:rtl/>
+          <w:lang w:val="en-US" w:eastAsia="en-IL"/>
+        </w:rPr>
+        <w:t>זוהי אינה פונקציה רקורסיבית שכן הפעולה האחרונה היא המכפלה, ולא הקריאה לפונקציה.</w:t>
+      </w:r>
+    </w:p>
+    <w:p>
+      <w:pPr>
+        <w:pStyle w:val="ListParagraph"/>
+        <w:bidi/>
+        <w:rPr>
+          <w:sz w:val="36"/>
+          <w:szCs w:val="36"/>
+          <w:lang w:val="en-US" w:eastAsia="en-IL"/>
+        </w:rPr>
+      </w:pPr>
     </w:p>
     <w:p>
       <w:pPr>
         <w:pStyle w:val="ListParagraph"/>
         <w:numPr>
           <w:ilvl w:val="0"/>
-          <w:numId w:val="2"/>
+          <w:numId w:val="3"/>
         </w:numPr>
         <w:bidi/>
         <w:rPr>
           <w:sz w:val="36"/>
           <w:szCs w:val="36"/>
-          <w:lang w:eastAsia="en-IL"/>
-        </w:rPr>
-      </w:pPr>
-      <w:r>
-        <w:rPr>
-          <w:rFonts w:hint="cs"/>
-          <w:sz w:val="36"/>
-          <w:szCs w:val="36"/>
-          <w:rtl/>
-          <w:lang w:eastAsia="en-IL"/>
-        </w:rPr>
-        <w:t>בנוסף לאקדמיה, היה שימוש נרחב בפסקל בשנות ה-80 לכתיבת תוכנות מסחריות.</w:t>
-      </w:r>
-    </w:p>
-    <w:p>
-      <w:pPr>
-        <w:rPr>
-          <w:lang w:val="en-US"/>
-        </w:rPr>
-      </w:pPr>
+          <w:lang w:val="en-US" w:eastAsia="en-IL"/>
+        </w:rPr>
+      </w:pPr>
+      <w:r>
+        <w:rPr>
+          <w:rFonts w:hint="cs"/>
+          <w:sz w:val="36"/>
+          <w:szCs w:val="36"/>
+          <w:rtl/>
+          <w:lang w:val="en-US" w:eastAsia="en-IL"/>
+        </w:rPr>
+        <w:t xml:space="preserve"> בפונקציות רקורסיביות אשר מקיימות את התנאים של </w:t>
+      </w:r>
+      <w:r>
+        <w:rPr>
+          <w:sz w:val="36"/>
+          <w:szCs w:val="36"/>
+          <w:lang w:val="en-US" w:eastAsia="en-IL"/>
+        </w:rPr>
+        <w:t>tail-recursion</w:t>
+      </w:r>
+      <w:r>
+        <w:rPr>
+          <w:rFonts w:hint="cs"/>
+          <w:sz w:val="36"/>
+          <w:szCs w:val="36"/>
+          <w:rtl/>
+          <w:lang w:val="en-US" w:eastAsia="en-IL"/>
+        </w:rPr>
+        <w:t>, הקומפיילר יכול ליעל את סיבוכיות המקום על המחסנית בכך שיבצע את הפונקציה כלולאה במקום כקריאות חוזרות לאותה פונקציה.</w:t>
+      </w:r>
+    </w:p>
+    <w:p>
+      <w:pPr>
+        <w:pStyle w:val="ListParagraph"/>
+        <w:bidi/>
+        <w:rPr>
+          <w:sz w:val="36"/>
+          <w:szCs w:val="36"/>
+          <w:rtl/>
+          <w:lang w:val="en-US" w:eastAsia="en-IL"/>
+        </w:rPr>
+      </w:pPr>
+      <w:r>
+        <w:rPr>
+          <w:rFonts w:hint="cs"/>
+          <w:sz w:val="36"/>
+          <w:szCs w:val="36"/>
+          <w:rtl/>
+          <w:lang w:val="en-US" w:eastAsia="en-IL"/>
+        </w:rPr>
+        <w:t>למשל, את הפונקציה מסעיף 1 הוא יכול לקמפל בצורה הבאה:</w:t>
+      </w:r>
+    </w:p>
+    <w:p>
+      <w:pPr>
+        <w:pStyle w:val="ListParagraph"/>
+        <w:rPr>
+          <w:rFonts w:hint="cs"/>
+          <w:sz w:val="36"/>
+          <w:szCs w:val="36"/>
+          <w:lang w:val="en-US" w:eastAsia="en-IL"/>
+        </w:rPr>
+      </w:pPr>
+    </w:p>
+    <w:p>
+      <w:pPr>
+        <w:jc w:val="both"/>
+        <w:rPr>
+          <w:sz w:val="36"/>
+          <w:szCs w:val="36"/>
+          <w:lang w:val="en-US" w:eastAsia="en-IL"/>
+        </w:rPr>
+      </w:pPr>
+      <w:r>
+        <w:rPr>
+          <w:sz w:val="36"/>
+          <w:szCs w:val="36"/>
+          <w:lang w:val="en-US" w:eastAsia="en-IL"/>
+        </w:rPr>
+        <w:t xml:space="preserve">Void </w:t>
+      </w:r>
+      <w:proofErr w:type="spellStart"/>
+      <w:r>
+        <w:rPr>
+          <w:sz w:val="36"/>
+          <w:szCs w:val="36"/>
+          <w:lang w:val="en-US" w:eastAsia="en-IL"/>
+        </w:rPr>
+        <w:t>recursiveprint</w:t>
+      </w:r>
+      <w:proofErr w:type="spellEnd"/>
+      <w:r>
+        <w:rPr>
+          <w:sz w:val="36"/>
+          <w:szCs w:val="36"/>
+          <w:lang w:val="en-US" w:eastAsia="en-IL"/>
+        </w:rPr>
+        <w:t>(n)</w:t>
+      </w:r>
+    </w:p>
+    <w:p>
+      <w:pPr>
+        <w:jc w:val="both"/>
+        <w:rPr>
+          <w:sz w:val="36"/>
+          <w:szCs w:val="36"/>
+          <w:lang w:val="en-US" w:eastAsia="en-IL"/>
+        </w:rPr>
+      </w:pPr>
+      <w:r>
+        <w:rPr>
+          <w:sz w:val="36"/>
+          <w:szCs w:val="36"/>
+          <w:lang w:val="en-US" w:eastAsia="en-IL"/>
+        </w:rPr>
+        <w:t>{</w:t>
+      </w:r>
+    </w:p>
+    <w:p>
+      <w:pPr>
+        <w:pStyle w:val="ListParagraph"/>
+        <w:jc w:val="both"/>
+        <w:rPr>
+          <w:sz w:val="36"/>
+          <w:szCs w:val="36"/>
+          <w:lang w:val="en-US" w:eastAsia="en-IL"/>
+        </w:rPr>
+      </w:pPr>
+      <w:r>
+        <w:rPr>
+          <w:sz w:val="36"/>
+          <w:szCs w:val="36"/>
+          <w:lang w:val="en-US" w:eastAsia="en-IL"/>
+        </w:rPr>
+        <w:t>Start:</w:t>
+      </w:r>
+    </w:p>
+    <w:p>
+      <w:pPr>
+        <w:pStyle w:val="ListParagraph"/>
+        <w:jc w:val="both"/>
+        <w:rPr>
+          <w:sz w:val="36"/>
+          <w:szCs w:val="36"/>
+          <w:lang w:val="en-US" w:eastAsia="en-IL"/>
+        </w:rPr>
+      </w:pPr>
+      <w:r>
+        <w:rPr>
+          <w:sz w:val="36"/>
+          <w:szCs w:val="36"/>
+          <w:lang w:val="en-US" w:eastAsia="en-IL"/>
+        </w:rPr>
+        <w:tab/>
+        <w:t>If (n&gt;0)</w:t>
+      </w:r>
+    </w:p>
+    <w:p>
+      <w:pPr>
+        <w:pStyle w:val="ListParagraph"/>
+        <w:ind w:firstLine="720"/>
+        <w:jc w:val="both"/>
+        <w:rPr>
+          <w:sz w:val="36"/>
+          <w:szCs w:val="36"/>
+          <w:lang w:val="en-US" w:eastAsia="en-IL"/>
+        </w:rPr>
+      </w:pPr>
+      <w:r>
+        <w:rPr>
+          <w:sz w:val="36"/>
+          <w:szCs w:val="36"/>
+          <w:lang w:val="en-US" w:eastAsia="en-IL"/>
+        </w:rPr>
+        <w:t>{</w:t>
+      </w:r>
+    </w:p>
+    <w:p>
+      <w:pPr>
+        <w:pStyle w:val="ListParagraph"/>
+        <w:ind w:left="1440" w:firstLine="720"/>
+        <w:jc w:val="both"/>
+        <w:rPr>
+          <w:sz w:val="36"/>
+          <w:szCs w:val="36"/>
+          <w:lang w:val="en-US" w:eastAsia="en-IL"/>
+        </w:rPr>
+      </w:pPr>
+      <w:r>
+        <w:rPr>
+          <w:sz w:val="36"/>
+          <w:szCs w:val="36"/>
+          <w:lang w:val="en-US" w:eastAsia="en-IL"/>
+        </w:rPr>
+        <w:t>Print(n);</w:t>
+      </w:r>
+    </w:p>
+    <w:p>
+      <w:pPr>
+        <w:pStyle w:val="ListParagraph"/>
+        <w:ind w:left="1440" w:firstLine="720"/>
+        <w:jc w:val="both"/>
+        <w:rPr>
+          <w:sz w:val="36"/>
+          <w:szCs w:val="36"/>
+          <w:lang w:val="en-US" w:eastAsia="en-IL"/>
+        </w:rPr>
+      </w:pPr>
+      <w:r>
+        <w:rPr>
+          <w:sz w:val="36"/>
+          <w:szCs w:val="36"/>
+          <w:lang w:val="en-US" w:eastAsia="en-IL"/>
+        </w:rPr>
+        <w:t>N = n-1</w:t>
+      </w:r>
+    </w:p>
+    <w:p>
+      <w:pPr>
+        <w:pStyle w:val="ListParagraph"/>
+        <w:ind w:left="1440" w:firstLine="720"/>
+        <w:jc w:val="both"/>
+        <w:rPr>
+          <w:sz w:val="36"/>
+          <w:szCs w:val="36"/>
+          <w:lang w:val="en-US" w:eastAsia="en-IL"/>
+        </w:rPr>
+      </w:pPr>
+      <w:proofErr w:type="spellStart"/>
+      <w:r>
+        <w:rPr>
+          <w:sz w:val="36"/>
+          <w:szCs w:val="36"/>
+          <w:lang w:val="en-US" w:eastAsia="en-IL"/>
+        </w:rPr>
+        <w:t>Goto</w:t>
+      </w:r>
+      <w:proofErr w:type="spellEnd"/>
+      <w:r>
+        <w:rPr>
+          <w:sz w:val="36"/>
+          <w:szCs w:val="36"/>
+          <w:lang w:val="en-US" w:eastAsia="en-IL"/>
+        </w:rPr>
+        <w:t xml:space="preserve"> start</w:t>
+      </w:r>
+    </w:p>
+    <w:p>
+      <w:pPr>
+        <w:ind w:left="720" w:firstLine="720"/>
+        <w:jc w:val="both"/>
+        <w:rPr>
+          <w:sz w:val="36"/>
+          <w:szCs w:val="36"/>
+          <w:lang w:val="en-US" w:eastAsia="en-IL"/>
+        </w:rPr>
+      </w:pPr>
+      <w:r>
+        <w:rPr>
+          <w:sz w:val="36"/>
+          <w:szCs w:val="36"/>
+          <w:lang w:val="en-US" w:eastAsia="en-IL"/>
+        </w:rPr>
+        <w:t>}</w:t>
+      </w:r>
+    </w:p>
+    <w:p>
+      <w:pPr>
+        <w:jc w:val="both"/>
+        <w:rPr>
+          <w:sz w:val="36"/>
+          <w:szCs w:val="36"/>
+          <w:rtl/>
+          <w:lang w:val="en-US" w:eastAsia="en-IL"/>
+        </w:rPr>
+      </w:pPr>
+      <w:r>
+        <w:rPr>
+          <w:sz w:val="36"/>
+          <w:szCs w:val="36"/>
+          <w:lang w:val="en-US" w:eastAsia="en-IL"/>
+        </w:rPr>
+        <w:t>}</w:t>
+      </w:r>
+    </w:p>
+    <w:p>
+      <w:pPr>
+        <w:pStyle w:val="ListParagraph"/>
+        <w:bidi/>
+        <w:rPr>
+          <w:sz w:val="36"/>
+          <w:szCs w:val="36"/>
+          <w:rtl/>
+          <w:lang w:val="en-US" w:eastAsia="en-IL"/>
+        </w:rPr>
+      </w:pPr>
+      <w:r>
+        <w:rPr>
+          <w:rFonts w:hint="cs"/>
+          <w:sz w:val="36"/>
+          <w:szCs w:val="36"/>
+          <w:rtl/>
+          <w:lang w:val="en-US" w:eastAsia="en-IL"/>
+        </w:rPr>
+        <w:t>בצורה כזו הפונקציה אינה תופסת מקום נוספת במחסנית כל פעם שהיא קוראת לעצמה.</w:t>
+      </w:r>
+      <w:r>
+        <w:rPr>
+          <w:sz w:val="36"/>
+          <w:szCs w:val="36"/>
+          <w:rtl/>
+          <w:lang w:val="en-US" w:eastAsia="en-IL"/>
+        </w:rPr>
+        <w:br/>
+      </w:r>
+      <w:r>
+        <w:rPr>
+          <w:rFonts w:hint="cs"/>
+          <w:sz w:val="36"/>
+          <w:szCs w:val="36"/>
+          <w:rtl/>
+          <w:lang w:val="en-US" w:eastAsia="en-IL"/>
+        </w:rPr>
+        <w:t xml:space="preserve">שיטה זו של הקומפיילר לייעול סיבוכיות המקום נקראת </w:t>
+      </w:r>
+      <w:r>
+        <w:rPr>
+          <w:sz w:val="36"/>
+          <w:szCs w:val="36"/>
+          <w:lang w:val="en-US" w:eastAsia="en-IL"/>
+        </w:rPr>
+        <w:t>tail-call elimination</w:t>
+      </w:r>
+      <w:r>
+        <w:rPr>
+          <w:rFonts w:hint="cs"/>
+          <w:sz w:val="36"/>
+          <w:szCs w:val="36"/>
+          <w:rtl/>
+          <w:lang w:val="en-US" w:eastAsia="en-IL"/>
+        </w:rPr>
+        <w:t>.</w:t>
+      </w:r>
+    </w:p>
+    <w:p>
+      <w:pPr>
+        <w:pStyle w:val="ListParagraph"/>
+        <w:bidi/>
+        <w:rPr>
+          <w:sz w:val="36"/>
+          <w:szCs w:val="36"/>
+          <w:rtl/>
+          <w:lang w:val="en-US" w:eastAsia="en-IL"/>
+        </w:rPr>
+      </w:pPr>
+    </w:p>
+    <w:p>
+      <w:pPr>
+        <w:pStyle w:val="ListParagraph"/>
+        <w:bidi/>
+        <w:rPr>
+          <w:rFonts w:hint="cs"/>
+          <w:sz w:val="36"/>
+          <w:szCs w:val="36"/>
+          <w:u w:val="single"/>
+          <w:rtl/>
+          <w:lang w:val="en-US" w:eastAsia="en-IL"/>
+        </w:rPr>
+      </w:pPr>
+      <w:r>
+        <w:rPr>
+          <w:rFonts w:hint="cs"/>
+          <w:sz w:val="36"/>
+          <w:szCs w:val="36"/>
+          <w:u w:val="single"/>
+          <w:rtl/>
+          <w:lang w:val="en-US" w:eastAsia="en-IL"/>
+        </w:rPr>
+        <w:t>שאלה 3</w:t>
+      </w:r>
     </w:p>
     <w:sectPr>
       <w:pgSz w:w="11906" w:h="16838"/>
@@ -498,11 +1205,103 @@
       </w:pPr>
     </w:lvl>
   </w:abstractNum>
-  <w:num w:numId="1">
+  <w:abstractNum w:abstractNumId="2" w15:restartNumberingAfterBreak="0">
+    <w:nsid w:val="724044AD"/>
+    <w:multiLevelType w:val="hybridMultilevel"/>
+    <w:tmpl w:val="47CA715C"/>
+    <w:lvl w:ilvl="0" w:tplc="6BB4715C">
+      <w:start w:val="1"/>
+      <w:numFmt w:val="decimal"/>
+      <w:lvlText w:val="%1."/>
+      <w:lvlJc w:val="left"/>
+      <w:pPr>
+        <w:ind w:left="720" w:hanging="360"/>
+      </w:pPr>
+      <w:rPr>
+        <w:rFonts w:hint="default"/>
+      </w:rPr>
+    </w:lvl>
+    <w:lvl w:ilvl="1" w:tplc="0C000019" w:tentative="1">
+      <w:start w:val="1"/>
+      <w:numFmt w:val="lowerLetter"/>
+      <w:lvlText w:val="%2."/>
+      <w:lvlJc w:val="left"/>
+      <w:pPr>
+        <w:ind w:left="1440" w:hanging="360"/>
+      </w:pPr>
+    </w:lvl>
+    <w:lvl w:ilvl="2" w:tplc="0C00001B" w:tentative="1">
+      <w:start w:val="1"/>
+      <w:numFmt w:val="lowerRoman"/>
+      <w:lvlText w:val="%3."/>
+      <w:lvlJc w:val="right"/>
+      <w:pPr>
+        <w:ind w:left="2160" w:hanging="180"/>
+      </w:pPr>
+    </w:lvl>
+    <w:lvl w:ilvl="3" w:tplc="0C00000F" w:tentative="1">
+      <w:start w:val="1"/>
+      <w:numFmt w:val="decimal"/>
+      <w:lvlText w:val="%4."/>
+      <w:lvlJc w:val="left"/>
+      <w:pPr>
+        <w:ind w:left="2880" w:hanging="360"/>
+      </w:pPr>
+    </w:lvl>
+    <w:lvl w:ilvl="4" w:tplc="0C000019" w:tentative="1">
+      <w:start w:val="1"/>
+      <w:numFmt w:val="lowerLetter"/>
+      <w:lvlText w:val="%5."/>
+      <w:lvlJc w:val="left"/>
+      <w:pPr>
+        <w:ind w:left="3600" w:hanging="360"/>
+      </w:pPr>
+    </w:lvl>
+    <w:lvl w:ilvl="5" w:tplc="0C00001B" w:tentative="1">
+      <w:start w:val="1"/>
+      <w:numFmt w:val="lowerRoman"/>
+      <w:lvlText w:val="%6."/>
+      <w:lvlJc w:val="right"/>
+      <w:pPr>
+        <w:ind w:left="4320" w:hanging="180"/>
+      </w:pPr>
+    </w:lvl>
+    <w:lvl w:ilvl="6" w:tplc="0C00000F" w:tentative="1">
+      <w:start w:val="1"/>
+      <w:numFmt w:val="decimal"/>
+      <w:lvlText w:val="%7."/>
+      <w:lvlJc w:val="left"/>
+      <w:pPr>
+        <w:ind w:left="5040" w:hanging="360"/>
+      </w:pPr>
+    </w:lvl>
+    <w:lvl w:ilvl="7" w:tplc="0C000019" w:tentative="1">
+      <w:start w:val="1"/>
+      <w:numFmt w:val="lowerLetter"/>
+      <w:lvlText w:val="%8."/>
+      <w:lvlJc w:val="left"/>
+      <w:pPr>
+        <w:ind w:left="5760" w:hanging="360"/>
+      </w:pPr>
+    </w:lvl>
+    <w:lvl w:ilvl="8" w:tplc="0C00001B" w:tentative="1">
+      <w:start w:val="1"/>
+      <w:numFmt w:val="lowerRoman"/>
+      <w:lvlText w:val="%9."/>
+      <w:lvlJc w:val="right"/>
+      <w:pPr>
+        <w:ind w:left="6480" w:hanging="180"/>
+      </w:pPr>
+    </w:lvl>
+  </w:abstractNum>
+  <w:num w:numId="1" w16cid:durableId="1903441517">
     <w:abstractNumId w:val="1"/>
   </w:num>
-  <w:num w:numId="2">
+  <w:num w:numId="2" w16cid:durableId="1628507900">
     <w:abstractNumId w:val="0"/>
+  </w:num>
+  <w:num w:numId="3" w16cid:durableId="335426297">
+    <w:abstractNumId w:val="2"/>
   </w:num>
 </w:numbering>
 </file>

</xml_diff>